<commit_message>
call ggmr majorly from python
</commit_message>
<xml_diff>
--- a/writing/Hybrid_3470_Appendix.docx
+++ b/writing/Hybrid_3470_Appendix.docx
@@ -135,6 +135,9 @@
       <w:r>
         <w:t>Heat balance</w:t>
       </w:r>
+      <w:r>
+        <w:t xml:space="preserve"> equations</w:t>
+      </w:r>
     </w:p>
     <w:p>
       <w:pPr>
@@ -2009,21 +2012,1781 @@
           </w:p>
         </w:tc>
       </w:tr>
+      <w:tr>
+        <w:trPr>
+          <w:ins w:id="36" w:author="Lichen Wu" w:date="2022-04-18T18:47:00Z"/>
+        </w:trPr>
+        <w:tc>
+          <w:tcPr>
+            <w:tcW w:w="8545" w:type="dxa"/>
+            <w:vAlign w:val="center"/>
+          </w:tcPr>
+          <w:p>
+            <w:pPr>
+              <w:pStyle w:val="Caption"/>
+              <w:rPr>
+                <w:ins w:id="37" w:author="Lichen Wu" w:date="2022-04-18T18:47:00Z"/>
+              </w:rPr>
+            </w:pPr>
+            <m:oMathPara>
+              <m:oMath>
+                <m:sSub>
+                  <m:sSubPr>
+                    <m:ctrlPr>
+                      <w:rPr>
+                        <w:rFonts w:ascii="Cambria Math" w:hAnsi="Cambria Math"/>
+                        <w:i/>
+                      </w:rPr>
+                    </m:ctrlPr>
+                  </m:sSubPr>
+                  <m:e>
+                    <m:r>
+                      <w:rPr>
+                        <w:rFonts w:ascii="Cambria Math" w:hAnsi="Cambria Math"/>
+                      </w:rPr>
+                      <m:t>C</m:t>
+                    </m:r>
+                  </m:e>
+                  <m:sub>
+                    <m:r>
+                      <w:rPr>
+                        <w:rFonts w:ascii="Cambria Math" w:hAnsi="Cambria Math"/>
+                      </w:rPr>
+                      <m:t>intwall</m:t>
+                    </m:r>
+                  </m:sub>
+                </m:sSub>
+                <m:f>
+                  <m:fPr>
+                    <m:ctrlPr>
+                      <w:rPr>
+                        <w:rFonts w:ascii="Cambria Math" w:hAnsi="Cambria Math"/>
+                      </w:rPr>
+                    </m:ctrlPr>
+                  </m:fPr>
+                  <m:num>
+                    <m:r>
+                      <w:rPr>
+                        <w:rFonts w:ascii="Cambria Math" w:hAnsi="Cambria Math"/>
+                      </w:rPr>
+                      <m:t>d</m:t>
+                    </m:r>
+                    <m:sSub>
+                      <m:sSubPr>
+                        <m:ctrlPr>
+                          <w:rPr>
+                            <w:rFonts w:ascii="Cambria Math" w:hAnsi="Cambria Math"/>
+                            <w:i/>
+                          </w:rPr>
+                        </m:ctrlPr>
+                      </m:sSubPr>
+                      <m:e>
+                        <m:r>
+                          <w:rPr>
+                            <w:rFonts w:ascii="Cambria Math" w:hAnsi="Cambria Math"/>
+                          </w:rPr>
+                          <m:t>T</m:t>
+                        </m:r>
+                      </m:e>
+                      <m:sub>
+                        <m:r>
+                          <w:rPr>
+                            <w:rFonts w:ascii="Cambria Math" w:hAnsi="Cambria Math"/>
+                          </w:rPr>
+                          <m:t>intwall</m:t>
+                        </m:r>
+                      </m:sub>
+                    </m:sSub>
+                  </m:num>
+                  <m:den>
+                    <m:r>
+                      <w:rPr>
+                        <w:rFonts w:ascii="Cambria Math" w:hAnsi="Cambria Math"/>
+                      </w:rPr>
+                      <m:t>dt</m:t>
+                    </m:r>
+                  </m:den>
+                </m:f>
+                <m:r>
+                  <w:rPr>
+                    <w:rFonts w:ascii="Cambria Math" w:hAnsi="Cambria Math"/>
+                  </w:rPr>
+                  <m:t>=</m:t>
+                </m:r>
+                <m:r>
+                  <w:rPr>
+                    <w:rFonts w:ascii="Cambria Math" w:hAnsi="Cambria Math"/>
+                  </w:rPr>
+                  <m:t>2</m:t>
+                </m:r>
+                <m:f>
+                  <m:fPr>
+                    <m:ctrlPr>
+                      <w:rPr>
+                        <w:rFonts w:ascii="Cambria Math" w:hAnsi="Cambria Math"/>
+                      </w:rPr>
+                    </m:ctrlPr>
+                  </m:fPr>
+                  <m:num>
+                    <m:sSub>
+                      <m:sSubPr>
+                        <m:ctrlPr>
+                          <w:rPr>
+                            <w:rFonts w:ascii="Cambria Math" w:hAnsi="Cambria Math"/>
+                            <w:i/>
+                          </w:rPr>
+                        </m:ctrlPr>
+                      </m:sSubPr>
+                      <m:e>
+                        <m:r>
+                          <w:rPr>
+                            <w:rFonts w:ascii="Cambria Math" w:hAnsi="Cambria Math"/>
+                          </w:rPr>
+                          <m:t>T</m:t>
+                        </m:r>
+                        <m:ctrlPr>
+                          <w:rPr>
+                            <w:rFonts w:ascii="Cambria Math" w:hAnsi="Cambria Math"/>
+                          </w:rPr>
+                        </m:ctrlPr>
+                      </m:e>
+                      <m:sub>
+                        <m:r>
+                          <w:rPr>
+                            <w:rFonts w:ascii="Cambria Math" w:hAnsi="Cambria Math"/>
+                          </w:rPr>
+                          <m:t>room</m:t>
+                        </m:r>
+                      </m:sub>
+                    </m:sSub>
+                    <m:r>
+                      <w:rPr>
+                        <w:rFonts w:ascii="Cambria Math" w:hAnsi="Cambria Math"/>
+                      </w:rPr>
+                      <m:t>-</m:t>
+                    </m:r>
+                    <m:sSub>
+                      <m:sSubPr>
+                        <m:ctrlPr>
+                          <w:rPr>
+                            <w:rFonts w:ascii="Cambria Math" w:hAnsi="Cambria Math"/>
+                            <w:i/>
+                          </w:rPr>
+                        </m:ctrlPr>
+                      </m:sSubPr>
+                      <m:e>
+                        <m:r>
+                          <w:rPr>
+                            <w:rFonts w:ascii="Cambria Math" w:hAnsi="Cambria Math"/>
+                          </w:rPr>
+                          <m:t>T</m:t>
+                        </m:r>
+                      </m:e>
+                      <m:sub>
+                        <m:r>
+                          <w:rPr>
+                            <w:rFonts w:ascii="Cambria Math" w:hAnsi="Cambria Math"/>
+                          </w:rPr>
+                          <m:t>intwall</m:t>
+                        </m:r>
+                      </m:sub>
+                    </m:sSub>
+                  </m:num>
+                  <m:den>
+                    <m:sSub>
+                      <m:sSubPr>
+                        <m:ctrlPr>
+                          <w:rPr>
+                            <w:rFonts w:ascii="Cambria Math" w:hAnsi="Cambria Math"/>
+                            <w:i/>
+                          </w:rPr>
+                        </m:ctrlPr>
+                      </m:sSubPr>
+                      <m:e>
+                        <m:r>
+                          <w:rPr>
+                            <w:rFonts w:ascii="Cambria Math" w:hAnsi="Cambria Math"/>
+                          </w:rPr>
+                          <m:t>R</m:t>
+                        </m:r>
+                        <m:ctrlPr>
+                          <w:rPr>
+                            <w:rFonts w:ascii="Cambria Math" w:hAnsi="Cambria Math"/>
+                          </w:rPr>
+                        </m:ctrlPr>
+                      </m:e>
+                      <m:sub>
+                        <m:r>
+                          <w:rPr>
+                            <w:rFonts w:ascii="Cambria Math" w:hAnsi="Cambria Math"/>
+                          </w:rPr>
+                          <m:t>room,</m:t>
+                        </m:r>
+                        <m:r>
+                          <w:rPr>
+                            <w:rFonts w:ascii="Cambria Math" w:hAnsi="Cambria Math"/>
+                          </w:rPr>
+                          <m:t>intwall</m:t>
+                        </m:r>
+                      </m:sub>
+                    </m:sSub>
+                  </m:den>
+                </m:f>
+                <m:r>
+                  <w:rPr>
+                    <w:rFonts w:ascii="Cambria Math" w:hAnsi="Cambria Math"/>
+                  </w:rPr>
+                  <m:t>+</m:t>
+                </m:r>
+                <m:sSub>
+                  <m:sSubPr>
+                    <m:ctrlPr>
+                      <w:rPr>
+                        <w:rFonts w:ascii="Cambria Math" w:hAnsi="Cambria Math"/>
+                        <w:i/>
+                      </w:rPr>
+                    </m:ctrlPr>
+                  </m:sSubPr>
+                  <m:e>
+                    <m:r>
+                      <m:rPr>
+                        <m:sty m:val="p"/>
+                      </m:rPr>
+                      <w:rPr>
+                        <w:rFonts w:ascii="Cambria Math" w:hAnsi="Cambria Math"/>
+                      </w:rPr>
+                      <m:t>α</m:t>
+                    </m:r>
+                  </m:e>
+                  <m:sub>
+                    <m:r>
+                      <w:rPr>
+                        <w:rFonts w:ascii="Cambria Math" w:hAnsi="Cambria Math"/>
+                      </w:rPr>
+                      <m:t>sol</m:t>
+                    </m:r>
+                    <m:r>
+                      <w:rPr>
+                        <w:rFonts w:ascii="Cambria Math" w:hAnsi="Cambria Math"/>
+                      </w:rPr>
+                      <m:t>,</m:t>
+                    </m:r>
+                    <m:r>
+                      <w:rPr>
+                        <w:rFonts w:ascii="Cambria Math" w:hAnsi="Cambria Math"/>
+                      </w:rPr>
+                      <m:t>intwall</m:t>
+                    </m:r>
+                  </m:sub>
+                </m:sSub>
+                <m:sSub>
+                  <m:sSubPr>
+                    <m:ctrlPr>
+                      <w:rPr>
+                        <w:rFonts w:ascii="Cambria Math" w:hAnsi="Cambria Math"/>
+                        <w:i/>
+                      </w:rPr>
+                    </m:ctrlPr>
+                  </m:sSubPr>
+                  <m:e>
+                    <m:acc>
+                      <m:accPr>
+                        <m:chr m:val="̇"/>
+                        <m:ctrlPr>
+                          <w:rPr>
+                            <w:rFonts w:ascii="Cambria Math" w:hAnsi="Cambria Math"/>
+                          </w:rPr>
+                        </m:ctrlPr>
+                      </m:accPr>
+                      <m:e>
+                        <m:r>
+                          <w:rPr>
+                            <w:rFonts w:ascii="Cambria Math" w:hAnsi="Cambria Math"/>
+                          </w:rPr>
+                          <m:t>Q</m:t>
+                        </m:r>
+                      </m:e>
+                    </m:acc>
+                    <m:ctrlPr>
+                      <w:rPr>
+                        <w:rFonts w:ascii="Cambria Math" w:eastAsiaTheme="minorEastAsia" w:hAnsi="Cambria Math" w:hint="eastAsia"/>
+                        <w:i/>
+                      </w:rPr>
+                    </m:ctrlPr>
+                  </m:e>
+                  <m:sub>
+                    <m:r>
+                      <w:rPr>
+                        <w:rFonts w:ascii="Cambria Math" w:eastAsiaTheme="minorEastAsia" w:hAnsi="Cambria Math"/>
+                      </w:rPr>
+                      <m:t>sol</m:t>
+                    </m:r>
+                  </m:sub>
+                </m:sSub>
+                <m:r>
+                  <w:rPr>
+                    <w:rFonts w:ascii="Cambria Math" w:hAnsi="Cambria Math"/>
+                  </w:rPr>
+                  <m:t>+</m:t>
+                </m:r>
+                <m:sSub>
+                  <m:sSubPr>
+                    <m:ctrlPr>
+                      <w:rPr>
+                        <w:rFonts w:ascii="Cambria Math" w:hAnsi="Cambria Math"/>
+                        <w:i/>
+                      </w:rPr>
+                    </m:ctrlPr>
+                  </m:sSubPr>
+                  <m:e>
+                    <m:r>
+                      <m:rPr>
+                        <m:sty m:val="p"/>
+                      </m:rPr>
+                      <w:rPr>
+                        <w:rFonts w:ascii="Cambria Math" w:hAnsi="Cambria Math"/>
+                      </w:rPr>
+                      <m:t>α</m:t>
+                    </m:r>
+                  </m:e>
+                  <m:sub>
+                    <m:r>
+                      <w:rPr>
+                        <w:rFonts w:ascii="Cambria Math" w:hAnsi="Cambria Math"/>
+                      </w:rPr>
+                      <m:t>light,</m:t>
+                    </m:r>
+                    <m:r>
+                      <w:rPr>
+                        <w:rFonts w:ascii="Cambria Math" w:hAnsi="Cambria Math"/>
+                      </w:rPr>
+                      <m:t>intwall</m:t>
+                    </m:r>
+                  </m:sub>
+                </m:sSub>
+                <m:sSub>
+                  <m:sSubPr>
+                    <m:ctrlPr>
+                      <w:rPr>
+                        <w:rFonts w:ascii="Cambria Math" w:hAnsi="Cambria Math"/>
+                        <w:i/>
+                      </w:rPr>
+                    </m:ctrlPr>
+                  </m:sSubPr>
+                  <m:e>
+                    <m:acc>
+                      <m:accPr>
+                        <m:chr m:val="̇"/>
+                        <m:ctrlPr>
+                          <w:rPr>
+                            <w:rFonts w:ascii="Cambria Math" w:hAnsi="Cambria Math"/>
+                          </w:rPr>
+                        </m:ctrlPr>
+                      </m:accPr>
+                      <m:e>
+                        <m:r>
+                          <w:rPr>
+                            <w:rFonts w:ascii="Cambria Math" w:hAnsi="Cambria Math"/>
+                          </w:rPr>
+                          <m:t>Q</m:t>
+                        </m:r>
+                      </m:e>
+                    </m:acc>
+                    <m:ctrlPr>
+                      <w:rPr>
+                        <w:rFonts w:ascii="Cambria Math" w:eastAsiaTheme="minorEastAsia" w:hAnsi="Cambria Math" w:hint="eastAsia"/>
+                        <w:i/>
+                      </w:rPr>
+                    </m:ctrlPr>
+                  </m:e>
+                  <m:sub>
+                    <m:r>
+                      <w:rPr>
+                        <w:rFonts w:ascii="Cambria Math" w:eastAsiaTheme="minorEastAsia" w:hAnsi="Cambria Math"/>
+                      </w:rPr>
+                      <m:t>light</m:t>
+                    </m:r>
+                  </m:sub>
+                </m:sSub>
+                <m:r>
+                  <w:rPr>
+                    <w:rFonts w:ascii="Cambria Math" w:hAnsi="Cambria Math"/>
+                  </w:rPr>
+                  <m:t>+</m:t>
+                </m:r>
+                <m:sSub>
+                  <m:sSubPr>
+                    <m:ctrlPr>
+                      <w:rPr>
+                        <w:rFonts w:ascii="Cambria Math" w:hAnsi="Cambria Math"/>
+                        <w:i/>
+                      </w:rPr>
+                    </m:ctrlPr>
+                  </m:sSubPr>
+                  <m:e>
+                    <m:r>
+                      <m:rPr>
+                        <m:sty m:val="p"/>
+                      </m:rPr>
+                      <w:rPr>
+                        <w:rFonts w:ascii="Cambria Math" w:hAnsi="Cambria Math"/>
+                      </w:rPr>
+                      <m:t>α</m:t>
+                    </m:r>
+                  </m:e>
+                  <m:sub>
+                    <m:r>
+                      <w:rPr>
+                        <w:rFonts w:ascii="Cambria Math" w:hAnsi="Cambria Math"/>
+                      </w:rPr>
+                      <m:t>int</m:t>
+                    </m:r>
+                    <m:r>
+                      <w:rPr>
+                        <w:rFonts w:ascii="Cambria Math" w:hAnsi="Cambria Math"/>
+                      </w:rPr>
+                      <m:t>,intwall</m:t>
+                    </m:r>
+                  </m:sub>
+                </m:sSub>
+                <m:sSub>
+                  <m:sSubPr>
+                    <m:ctrlPr>
+                      <w:rPr>
+                        <w:rFonts w:ascii="Cambria Math" w:hAnsi="Cambria Math"/>
+                        <w:i/>
+                      </w:rPr>
+                    </m:ctrlPr>
+                  </m:sSubPr>
+                  <m:e>
+                    <m:acc>
+                      <m:accPr>
+                        <m:chr m:val="̇"/>
+                        <m:ctrlPr>
+                          <w:rPr>
+                            <w:rFonts w:ascii="Cambria Math" w:hAnsi="Cambria Math"/>
+                          </w:rPr>
+                        </m:ctrlPr>
+                      </m:accPr>
+                      <m:e>
+                        <m:r>
+                          <w:rPr>
+                            <w:rFonts w:ascii="Cambria Math" w:hAnsi="Cambria Math"/>
+                          </w:rPr>
+                          <m:t>Q</m:t>
+                        </m:r>
+                      </m:e>
+                    </m:acc>
+                    <m:ctrlPr>
+                      <w:rPr>
+                        <w:rFonts w:ascii="Cambria Math" w:eastAsiaTheme="minorEastAsia" w:hAnsi="Cambria Math" w:hint="eastAsia"/>
+                        <w:i/>
+                      </w:rPr>
+                    </m:ctrlPr>
+                  </m:e>
+                  <m:sub>
+                    <m:r>
+                      <w:rPr>
+                        <w:rFonts w:ascii="Cambria Math" w:eastAsiaTheme="minorEastAsia" w:hAnsi="Cambria Math"/>
+                      </w:rPr>
+                      <m:t>in</m:t>
+                    </m:r>
+                    <m:r>
+                      <w:rPr>
+                        <w:rFonts w:ascii="Cambria Math" w:eastAsiaTheme="minorEastAsia" w:hAnsi="Cambria Math"/>
+                      </w:rPr>
+                      <m:t>t</m:t>
+                    </m:r>
+                  </m:sub>
+                </m:sSub>
+              </m:oMath>
+            </m:oMathPara>
+          </w:p>
+        </w:tc>
+        <w:tc>
+          <w:tcPr>
+            <w:tcW w:w="805" w:type="dxa"/>
+            <w:vAlign w:val="center"/>
+          </w:tcPr>
+          <w:p>
+            <w:pPr>
+              <w:pStyle w:val="Caption"/>
+              <w:rPr>
+                <w:ins w:id="38" w:author="Lichen Wu" w:date="2022-04-18T18:47:00Z"/>
+              </w:rPr>
+            </w:pPr>
+            <w:ins w:id="39" w:author="Lichen Wu" w:date="2022-04-18T18:47:00Z">
+              <w:r>
+                <w:t>(</w:t>
+              </w:r>
+            </w:ins>
+            <w:ins w:id="40" w:author="Lichen Wu" w:date="2022-04-18T18:49:00Z">
+              <w:r>
+                <w:fldChar w:fldCharType="begin"/>
+              </w:r>
+              <w:r>
+                <w:instrText xml:space="preserve"> EQ </w:instrText>
+              </w:r>
+              <w:r>
+                <w:rPr>
+                  <w:rPrChange w:id="41" w:author="Lichen Wu" w:date="2022-04-18T18:51:00Z">
+                    <w:rPr/>
+                  </w:rPrChange>
+                </w:rPr>
+                <w:fldChar w:fldCharType="end"/>
+              </w:r>
+            </w:ins>
+            <w:ins w:id="42" w:author="Lichen Wu" w:date="2022-04-18T18:50:00Z">
+              <w:r>
+                <w:rPr>
+                  <w:rPrChange w:id="43" w:author="Lichen Wu" w:date="2022-04-18T18:51:00Z">
+                    <w:rPr>
+                      <w:rFonts w:eastAsiaTheme="minorEastAsia"/>
+                    </w:rPr>
+                  </w:rPrChange>
+                </w:rPr>
+                <w:fldChar w:fldCharType="begin"/>
+              </w:r>
+              <w:r>
+                <w:instrText xml:space="preserve"> SEQ eq \* MERGEFORMAT </w:instrText>
+              </w:r>
+            </w:ins>
+            <w:r>
+              <w:rPr>
+                <w:rPrChange w:id="44" w:author="Lichen Wu" w:date="2022-04-18T18:51:00Z">
+                  <w:rPr>
+                    <w:rFonts w:eastAsiaTheme="minorEastAsia"/>
+                  </w:rPr>
+                </w:rPrChange>
+              </w:rPr>
+              <w:fldChar w:fldCharType="separate"/>
+            </w:r>
+            <w:r>
+              <w:rPr>
+                <w:noProof/>
+              </w:rPr>
+              <w:t>4</w:t>
+            </w:r>
+            <w:ins w:id="45" w:author="Lichen Wu" w:date="2022-04-18T18:50:00Z">
+              <w:r>
+                <w:rPr>
+                  <w:rPrChange w:id="46" w:author="Lichen Wu" w:date="2022-04-18T18:51:00Z">
+                    <w:rPr>
+                      <w:rFonts w:eastAsiaTheme="minorEastAsia"/>
+                    </w:rPr>
+                  </w:rPrChange>
+                </w:rPr>
+                <w:fldChar w:fldCharType="end"/>
+              </w:r>
+            </w:ins>
+            <w:ins w:id="47" w:author="Lichen Wu" w:date="2022-04-18T18:48:00Z">
+              <w:r>
+                <w:t>)</w:t>
+              </w:r>
+            </w:ins>
+          </w:p>
+        </w:tc>
+      </w:tr>
+      <w:tr>
+        <w:trPr>
+          <w:ins w:id="48" w:author="Lichen Wu" w:date="2022-04-18T18:47:00Z"/>
+        </w:trPr>
+        <w:tc>
+          <w:tcPr>
+            <w:tcW w:w="8545" w:type="dxa"/>
+            <w:vAlign w:val="center"/>
+          </w:tcPr>
+          <w:p>
+            <w:pPr>
+              <w:pStyle w:val="Caption"/>
+              <w:rPr>
+                <w:ins w:id="49" w:author="Lichen Wu" w:date="2022-04-18T18:47:00Z"/>
+              </w:rPr>
+            </w:pPr>
+            <m:oMathPara>
+              <m:oMath>
+                <m:sSub>
+                  <m:sSubPr>
+                    <m:ctrlPr>
+                      <w:rPr>
+                        <w:rFonts w:ascii="Cambria Math" w:hAnsi="Cambria Math"/>
+                        <w:i/>
+                      </w:rPr>
+                    </m:ctrlPr>
+                  </m:sSubPr>
+                  <m:e>
+                    <m:r>
+                      <w:rPr>
+                        <w:rFonts w:ascii="Cambria Math" w:hAnsi="Cambria Math"/>
+                      </w:rPr>
+                      <m:t>C</m:t>
+                    </m:r>
+                  </m:e>
+                  <m:sub>
+                    <m:r>
+                      <w:rPr>
+                        <w:rFonts w:ascii="Cambria Math" w:hAnsi="Cambria Math"/>
+                      </w:rPr>
+                      <m:t>slab2</m:t>
+                    </m:r>
+                  </m:sub>
+                </m:sSub>
+                <m:f>
+                  <m:fPr>
+                    <m:ctrlPr>
+                      <w:rPr>
+                        <w:rFonts w:ascii="Cambria Math" w:hAnsi="Cambria Math"/>
+                      </w:rPr>
+                    </m:ctrlPr>
+                  </m:fPr>
+                  <m:num>
+                    <m:r>
+                      <w:rPr>
+                        <w:rFonts w:ascii="Cambria Math" w:hAnsi="Cambria Math"/>
+                      </w:rPr>
+                      <m:t>d</m:t>
+                    </m:r>
+                    <m:sSub>
+                      <m:sSubPr>
+                        <m:ctrlPr>
+                          <w:rPr>
+                            <w:rFonts w:ascii="Cambria Math" w:hAnsi="Cambria Math"/>
+                            <w:i/>
+                          </w:rPr>
+                        </m:ctrlPr>
+                      </m:sSubPr>
+                      <m:e>
+                        <m:r>
+                          <w:rPr>
+                            <w:rFonts w:ascii="Cambria Math" w:hAnsi="Cambria Math"/>
+                          </w:rPr>
+                          <m:t>T</m:t>
+                        </m:r>
+                      </m:e>
+                      <m:sub>
+                        <m:r>
+                          <w:rPr>
+                            <w:rFonts w:ascii="Cambria Math" w:hAnsi="Cambria Math"/>
+                          </w:rPr>
+                          <m:t>slab2</m:t>
+                        </m:r>
+                      </m:sub>
+                    </m:sSub>
+                  </m:num>
+                  <m:den>
+                    <m:r>
+                      <w:rPr>
+                        <w:rFonts w:ascii="Cambria Math" w:hAnsi="Cambria Math"/>
+                      </w:rPr>
+                      <m:t>dt</m:t>
+                    </m:r>
+                  </m:den>
+                </m:f>
+                <m:r>
+                  <w:rPr>
+                    <w:rFonts w:ascii="Cambria Math" w:hAnsi="Cambria Math"/>
+                  </w:rPr>
+                  <m:t>=</m:t>
+                </m:r>
+                <m:f>
+                  <m:fPr>
+                    <m:ctrlPr>
+                      <w:rPr>
+                        <w:rFonts w:ascii="Cambria Math" w:hAnsi="Cambria Math"/>
+                      </w:rPr>
+                    </m:ctrlPr>
+                  </m:fPr>
+                  <m:num>
+                    <m:sSub>
+                      <m:sSubPr>
+                        <m:ctrlPr>
+                          <w:rPr>
+                            <w:rFonts w:ascii="Cambria Math" w:hAnsi="Cambria Math"/>
+                            <w:i/>
+                          </w:rPr>
+                        </m:ctrlPr>
+                      </m:sSubPr>
+                      <m:e>
+                        <m:r>
+                          <w:rPr>
+                            <w:rFonts w:ascii="Cambria Math" w:hAnsi="Cambria Math"/>
+                          </w:rPr>
+                          <m:t>T</m:t>
+                        </m:r>
+                        <m:ctrlPr>
+                          <w:rPr>
+                            <w:rFonts w:ascii="Cambria Math" w:hAnsi="Cambria Math"/>
+                          </w:rPr>
+                        </m:ctrlPr>
+                      </m:e>
+                      <m:sub>
+                        <m:r>
+                          <w:rPr>
+                            <w:rFonts w:ascii="Cambria Math" w:hAnsi="Cambria Math"/>
+                          </w:rPr>
+                          <m:t>slab1</m:t>
+                        </m:r>
+                      </m:sub>
+                    </m:sSub>
+                    <m:r>
+                      <w:rPr>
+                        <w:rFonts w:ascii="Cambria Math" w:hAnsi="Cambria Math"/>
+                      </w:rPr>
+                      <m:t>-</m:t>
+                    </m:r>
+                    <m:sSub>
+                      <m:sSubPr>
+                        <m:ctrlPr>
+                          <w:rPr>
+                            <w:rFonts w:ascii="Cambria Math" w:hAnsi="Cambria Math"/>
+                            <w:i/>
+                          </w:rPr>
+                        </m:ctrlPr>
+                      </m:sSubPr>
+                      <m:e>
+                        <m:r>
+                          <w:rPr>
+                            <w:rFonts w:ascii="Cambria Math" w:hAnsi="Cambria Math"/>
+                          </w:rPr>
+                          <m:t>T</m:t>
+                        </m:r>
+                      </m:e>
+                      <m:sub>
+                        <m:r>
+                          <w:rPr>
+                            <w:rFonts w:ascii="Cambria Math" w:hAnsi="Cambria Math"/>
+                          </w:rPr>
+                          <m:t>slab2</m:t>
+                        </m:r>
+                      </m:sub>
+                    </m:sSub>
+                  </m:num>
+                  <m:den>
+                    <m:sSub>
+                      <m:sSubPr>
+                        <m:ctrlPr>
+                          <w:rPr>
+                            <w:rFonts w:ascii="Cambria Math" w:hAnsi="Cambria Math"/>
+                            <w:i/>
+                          </w:rPr>
+                        </m:ctrlPr>
+                      </m:sSubPr>
+                      <m:e>
+                        <m:r>
+                          <w:rPr>
+                            <w:rFonts w:ascii="Cambria Math" w:hAnsi="Cambria Math"/>
+                          </w:rPr>
+                          <m:t>R</m:t>
+                        </m:r>
+                        <m:ctrlPr>
+                          <w:rPr>
+                            <w:rFonts w:ascii="Cambria Math" w:hAnsi="Cambria Math"/>
+                          </w:rPr>
+                        </m:ctrlPr>
+                      </m:e>
+                      <m:sub>
+                        <m:r>
+                          <w:rPr>
+                            <w:rFonts w:ascii="Cambria Math" w:hAnsi="Cambria Math"/>
+                          </w:rPr>
+                          <m:t>slab1</m:t>
+                        </m:r>
+                        <m:r>
+                          <w:rPr>
+                            <w:rFonts w:ascii="Cambria Math" w:hAnsi="Cambria Math"/>
+                          </w:rPr>
+                          <m:t>,</m:t>
+                        </m:r>
+                        <m:r>
+                          <w:rPr>
+                            <w:rFonts w:ascii="Cambria Math" w:hAnsi="Cambria Math"/>
+                          </w:rPr>
+                          <m:t>slab2</m:t>
+                        </m:r>
+                      </m:sub>
+                    </m:sSub>
+                  </m:den>
+                </m:f>
+                <m:r>
+                  <w:rPr>
+                    <w:rFonts w:ascii="Cambria Math" w:hAnsi="Cambria Math"/>
+                  </w:rPr>
+                  <m:t>+</m:t>
+                </m:r>
+                <m:f>
+                  <m:fPr>
+                    <m:ctrlPr>
+                      <w:rPr>
+                        <w:rFonts w:ascii="Cambria Math" w:hAnsi="Cambria Math"/>
+                      </w:rPr>
+                    </m:ctrlPr>
+                  </m:fPr>
+                  <m:num>
+                    <m:sSub>
+                      <m:sSubPr>
+                        <m:ctrlPr>
+                          <w:rPr>
+                            <w:rFonts w:ascii="Cambria Math" w:hAnsi="Cambria Math"/>
+                            <w:i/>
+                          </w:rPr>
+                        </m:ctrlPr>
+                      </m:sSubPr>
+                      <m:e>
+                        <m:r>
+                          <w:rPr>
+                            <w:rFonts w:ascii="Cambria Math" w:hAnsi="Cambria Math"/>
+                          </w:rPr>
+                          <m:t>T</m:t>
+                        </m:r>
+                        <m:ctrlPr>
+                          <w:rPr>
+                            <w:rFonts w:ascii="Cambria Math" w:hAnsi="Cambria Math"/>
+                          </w:rPr>
+                        </m:ctrlPr>
+                      </m:e>
+                      <m:sub>
+                        <m:r>
+                          <w:rPr>
+                            <w:rFonts w:ascii="Cambria Math" w:hAnsi="Cambria Math"/>
+                          </w:rPr>
+                          <m:t>s</m:t>
+                        </m:r>
+                        <m:r>
+                          <w:rPr>
+                            <w:rFonts w:ascii="Cambria Math" w:hAnsi="Cambria Math"/>
+                          </w:rPr>
+                          <m:t>ource</m:t>
+                        </m:r>
+                      </m:sub>
+                    </m:sSub>
+                    <m:r>
+                      <w:rPr>
+                        <w:rFonts w:ascii="Cambria Math" w:hAnsi="Cambria Math"/>
+                      </w:rPr>
+                      <m:t>-</m:t>
+                    </m:r>
+                    <m:sSub>
+                      <m:sSubPr>
+                        <m:ctrlPr>
+                          <w:rPr>
+                            <w:rFonts w:ascii="Cambria Math" w:hAnsi="Cambria Math"/>
+                            <w:i/>
+                          </w:rPr>
+                        </m:ctrlPr>
+                      </m:sSubPr>
+                      <m:e>
+                        <m:r>
+                          <w:rPr>
+                            <w:rFonts w:ascii="Cambria Math" w:hAnsi="Cambria Math"/>
+                          </w:rPr>
+                          <m:t>T</m:t>
+                        </m:r>
+                      </m:e>
+                      <m:sub>
+                        <m:r>
+                          <w:rPr>
+                            <w:rFonts w:ascii="Cambria Math" w:hAnsi="Cambria Math"/>
+                          </w:rPr>
+                          <m:t>slab2</m:t>
+                        </m:r>
+                      </m:sub>
+                    </m:sSub>
+                  </m:num>
+                  <m:den>
+                    <m:sSub>
+                      <m:sSubPr>
+                        <m:ctrlPr>
+                          <w:rPr>
+                            <w:rFonts w:ascii="Cambria Math" w:hAnsi="Cambria Math"/>
+                            <w:i/>
+                          </w:rPr>
+                        </m:ctrlPr>
+                      </m:sSubPr>
+                      <m:e>
+                        <m:r>
+                          <w:rPr>
+                            <w:rFonts w:ascii="Cambria Math" w:hAnsi="Cambria Math"/>
+                          </w:rPr>
+                          <m:t>R</m:t>
+                        </m:r>
+                        <m:ctrlPr>
+                          <w:rPr>
+                            <w:rFonts w:ascii="Cambria Math" w:hAnsi="Cambria Math"/>
+                          </w:rPr>
+                        </m:ctrlPr>
+                      </m:e>
+                      <m:sub>
+                        <m:r>
+                          <w:rPr>
+                            <w:rFonts w:ascii="Cambria Math" w:hAnsi="Cambria Math"/>
+                          </w:rPr>
+                          <m:t>s</m:t>
+                        </m:r>
+                        <m:r>
+                          <w:rPr>
+                            <w:rFonts w:ascii="Cambria Math" w:hAnsi="Cambria Math"/>
+                          </w:rPr>
+                          <m:t>ource</m:t>
+                        </m:r>
+                        <m:r>
+                          <w:rPr>
+                            <w:rFonts w:ascii="Cambria Math" w:hAnsi="Cambria Math"/>
+                          </w:rPr>
+                          <m:t>,slab2</m:t>
+                        </m:r>
+                      </m:sub>
+                    </m:sSub>
+                  </m:den>
+                </m:f>
+              </m:oMath>
+            </m:oMathPara>
+          </w:p>
+        </w:tc>
+        <w:tc>
+          <w:tcPr>
+            <w:tcW w:w="805" w:type="dxa"/>
+            <w:vAlign w:val="center"/>
+          </w:tcPr>
+          <w:p>
+            <w:pPr>
+              <w:pStyle w:val="Caption"/>
+              <w:rPr>
+                <w:ins w:id="50" w:author="Lichen Wu" w:date="2022-04-18T18:47:00Z"/>
+              </w:rPr>
+            </w:pPr>
+            <w:ins w:id="51" w:author="Lichen Wu" w:date="2022-04-18T18:47:00Z">
+              <w:r>
+                <w:t>(</w:t>
+              </w:r>
+            </w:ins>
+            <w:ins w:id="52" w:author="Lichen Wu" w:date="2022-04-18T18:49:00Z">
+              <w:r>
+                <w:fldChar w:fldCharType="begin"/>
+              </w:r>
+              <w:r>
+                <w:instrText xml:space="preserve"> EQ </w:instrText>
+              </w:r>
+              <w:r>
+                <w:rPr>
+                  <w:rPrChange w:id="53" w:author="Lichen Wu" w:date="2022-04-18T18:51:00Z">
+                    <w:rPr/>
+                  </w:rPrChange>
+                </w:rPr>
+                <w:fldChar w:fldCharType="end"/>
+              </w:r>
+            </w:ins>
+            <w:ins w:id="54" w:author="Lichen Wu" w:date="2022-04-18T18:50:00Z">
+              <w:r>
+                <w:rPr>
+                  <w:rPrChange w:id="55" w:author="Lichen Wu" w:date="2022-04-18T18:51:00Z">
+                    <w:rPr>
+                      <w:rFonts w:eastAsiaTheme="minorEastAsia"/>
+                    </w:rPr>
+                  </w:rPrChange>
+                </w:rPr>
+                <w:fldChar w:fldCharType="begin"/>
+              </w:r>
+              <w:r>
+                <w:instrText xml:space="preserve"> SEQ eq \* MERGEFORMAT </w:instrText>
+              </w:r>
+            </w:ins>
+            <w:r>
+              <w:rPr>
+                <w:rPrChange w:id="56" w:author="Lichen Wu" w:date="2022-04-18T18:51:00Z">
+                  <w:rPr>
+                    <w:rFonts w:eastAsiaTheme="minorEastAsia"/>
+                  </w:rPr>
+                </w:rPrChange>
+              </w:rPr>
+              <w:fldChar w:fldCharType="separate"/>
+            </w:r>
+            <w:r>
+              <w:rPr>
+                <w:noProof/>
+              </w:rPr>
+              <w:t>5</w:t>
+            </w:r>
+            <w:ins w:id="57" w:author="Lichen Wu" w:date="2022-04-18T18:50:00Z">
+              <w:r>
+                <w:rPr>
+                  <w:rPrChange w:id="58" w:author="Lichen Wu" w:date="2022-04-18T18:51:00Z">
+                    <w:rPr>
+                      <w:rFonts w:eastAsiaTheme="minorEastAsia"/>
+                    </w:rPr>
+                  </w:rPrChange>
+                </w:rPr>
+                <w:fldChar w:fldCharType="end"/>
+              </w:r>
+            </w:ins>
+            <w:ins w:id="59" w:author="Lichen Wu" w:date="2022-04-18T18:48:00Z">
+              <w:r>
+                <w:t>)</w:t>
+              </w:r>
+            </w:ins>
+          </w:p>
+        </w:tc>
+      </w:tr>
+      <w:tr>
+        <w:trPr>
+          <w:ins w:id="60" w:author="Lichen Wu" w:date="2022-04-18T18:47:00Z"/>
+        </w:trPr>
+        <w:tc>
+          <w:tcPr>
+            <w:tcW w:w="8545" w:type="dxa"/>
+            <w:vAlign w:val="center"/>
+          </w:tcPr>
+          <w:p>
+            <w:pPr>
+              <w:pStyle w:val="Caption"/>
+              <w:rPr>
+                <w:ins w:id="61" w:author="Lichen Wu" w:date="2022-04-18T18:47:00Z"/>
+              </w:rPr>
+            </w:pPr>
+            <m:oMathPara>
+              <m:oMath>
+                <m:sSub>
+                  <m:sSubPr>
+                    <m:ctrlPr>
+                      <w:rPr>
+                        <w:rFonts w:ascii="Cambria Math" w:hAnsi="Cambria Math"/>
+                        <w:i/>
+                      </w:rPr>
+                    </m:ctrlPr>
+                  </m:sSubPr>
+                  <m:e>
+                    <m:r>
+                      <w:rPr>
+                        <w:rFonts w:ascii="Cambria Math" w:hAnsi="Cambria Math"/>
+                      </w:rPr>
+                      <m:t>C</m:t>
+                    </m:r>
+                  </m:e>
+                  <m:sub>
+                    <m:r>
+                      <w:rPr>
+                        <w:rFonts w:ascii="Cambria Math" w:hAnsi="Cambria Math"/>
+                      </w:rPr>
+                      <m:t>s</m:t>
+                    </m:r>
+                    <m:r>
+                      <w:rPr>
+                        <w:rFonts w:ascii="Cambria Math" w:hAnsi="Cambria Math"/>
+                      </w:rPr>
+                      <m:t>ink</m:t>
+                    </m:r>
+                  </m:sub>
+                </m:sSub>
+                <m:f>
+                  <m:fPr>
+                    <m:ctrlPr>
+                      <w:rPr>
+                        <w:rFonts w:ascii="Cambria Math" w:hAnsi="Cambria Math"/>
+                      </w:rPr>
+                    </m:ctrlPr>
+                  </m:fPr>
+                  <m:num>
+                    <m:r>
+                      <w:rPr>
+                        <w:rFonts w:ascii="Cambria Math" w:hAnsi="Cambria Math"/>
+                      </w:rPr>
+                      <m:t>d</m:t>
+                    </m:r>
+                    <m:sSub>
+                      <m:sSubPr>
+                        <m:ctrlPr>
+                          <w:rPr>
+                            <w:rFonts w:ascii="Cambria Math" w:hAnsi="Cambria Math"/>
+                            <w:i/>
+                          </w:rPr>
+                        </m:ctrlPr>
+                      </m:sSubPr>
+                      <m:e>
+                        <m:r>
+                          <w:rPr>
+                            <w:rFonts w:ascii="Cambria Math" w:hAnsi="Cambria Math"/>
+                          </w:rPr>
+                          <m:t>T</m:t>
+                        </m:r>
+                      </m:e>
+                      <m:sub>
+                        <m:r>
+                          <w:rPr>
+                            <w:rFonts w:ascii="Cambria Math" w:hAnsi="Cambria Math"/>
+                          </w:rPr>
+                          <m:t>s</m:t>
+                        </m:r>
+                        <m:r>
+                          <w:rPr>
+                            <w:rFonts w:ascii="Cambria Math" w:hAnsi="Cambria Math"/>
+                          </w:rPr>
+                          <m:t>ink</m:t>
+                        </m:r>
+                      </m:sub>
+                    </m:sSub>
+                  </m:num>
+                  <m:den>
+                    <m:r>
+                      <w:rPr>
+                        <w:rFonts w:ascii="Cambria Math" w:hAnsi="Cambria Math"/>
+                      </w:rPr>
+                      <m:t>dt</m:t>
+                    </m:r>
+                  </m:den>
+                </m:f>
+                <m:r>
+                  <w:rPr>
+                    <w:rFonts w:ascii="Cambria Math" w:hAnsi="Cambria Math"/>
+                  </w:rPr>
+                  <m:t>=</m:t>
+                </m:r>
+                <m:f>
+                  <m:fPr>
+                    <m:ctrlPr>
+                      <w:rPr>
+                        <w:rFonts w:ascii="Cambria Math" w:hAnsi="Cambria Math"/>
+                      </w:rPr>
+                    </m:ctrlPr>
+                  </m:fPr>
+                  <m:num>
+                    <m:sSub>
+                      <m:sSubPr>
+                        <m:ctrlPr>
+                          <w:rPr>
+                            <w:rFonts w:ascii="Cambria Math" w:hAnsi="Cambria Math"/>
+                            <w:i/>
+                          </w:rPr>
+                        </m:ctrlPr>
+                      </m:sSubPr>
+                      <m:e>
+                        <m:r>
+                          <w:rPr>
+                            <w:rFonts w:ascii="Cambria Math" w:hAnsi="Cambria Math"/>
+                          </w:rPr>
+                          <m:t>T</m:t>
+                        </m:r>
+                        <m:ctrlPr>
+                          <w:rPr>
+                            <w:rFonts w:ascii="Cambria Math" w:hAnsi="Cambria Math"/>
+                          </w:rPr>
+                        </m:ctrlPr>
+                      </m:e>
+                      <m:sub>
+                        <m:r>
+                          <w:rPr>
+                            <w:rFonts w:ascii="Cambria Math" w:hAnsi="Cambria Math"/>
+                          </w:rPr>
+                          <m:t>source</m:t>
+                        </m:r>
+                      </m:sub>
+                    </m:sSub>
+                    <m:r>
+                      <w:rPr>
+                        <w:rFonts w:ascii="Cambria Math" w:hAnsi="Cambria Math"/>
+                      </w:rPr>
+                      <m:t>-</m:t>
+                    </m:r>
+                    <m:sSub>
+                      <m:sSubPr>
+                        <m:ctrlPr>
+                          <w:rPr>
+                            <w:rFonts w:ascii="Cambria Math" w:hAnsi="Cambria Math"/>
+                            <w:i/>
+                          </w:rPr>
+                        </m:ctrlPr>
+                      </m:sSubPr>
+                      <m:e>
+                        <m:r>
+                          <w:rPr>
+                            <w:rFonts w:ascii="Cambria Math" w:hAnsi="Cambria Math"/>
+                          </w:rPr>
+                          <m:t>T</m:t>
+                        </m:r>
+                      </m:e>
+                      <m:sub>
+                        <m:r>
+                          <w:rPr>
+                            <w:rFonts w:ascii="Cambria Math" w:hAnsi="Cambria Math"/>
+                          </w:rPr>
+                          <m:t>s</m:t>
+                        </m:r>
+                        <m:r>
+                          <w:rPr>
+                            <w:rFonts w:ascii="Cambria Math" w:hAnsi="Cambria Math"/>
+                          </w:rPr>
+                          <m:t>ink</m:t>
+                        </m:r>
+                      </m:sub>
+                    </m:sSub>
+                  </m:num>
+                  <m:den>
+                    <m:sSub>
+                      <m:sSubPr>
+                        <m:ctrlPr>
+                          <w:rPr>
+                            <w:rFonts w:ascii="Cambria Math" w:hAnsi="Cambria Math"/>
+                            <w:i/>
+                          </w:rPr>
+                        </m:ctrlPr>
+                      </m:sSubPr>
+                      <m:e>
+                        <m:r>
+                          <w:rPr>
+                            <w:rFonts w:ascii="Cambria Math" w:hAnsi="Cambria Math"/>
+                          </w:rPr>
+                          <m:t>R</m:t>
+                        </m:r>
+                        <m:ctrlPr>
+                          <w:rPr>
+                            <w:rFonts w:ascii="Cambria Math" w:hAnsi="Cambria Math"/>
+                          </w:rPr>
+                        </m:ctrlPr>
+                      </m:e>
+                      <m:sub>
+                        <m:r>
+                          <w:rPr>
+                            <w:rFonts w:ascii="Cambria Math" w:hAnsi="Cambria Math"/>
+                          </w:rPr>
+                          <m:t>source,s</m:t>
+                        </m:r>
+                        <m:r>
+                          <w:rPr>
+                            <w:rFonts w:ascii="Cambria Math" w:hAnsi="Cambria Math"/>
+                          </w:rPr>
+                          <m:t>ink</m:t>
+                        </m:r>
+                      </m:sub>
+                    </m:sSub>
+                  </m:den>
+                </m:f>
+              </m:oMath>
+            </m:oMathPara>
+          </w:p>
+        </w:tc>
+        <w:tc>
+          <w:tcPr>
+            <w:tcW w:w="805" w:type="dxa"/>
+            <w:vAlign w:val="center"/>
+          </w:tcPr>
+          <w:p>
+            <w:pPr>
+              <w:pStyle w:val="Caption"/>
+              <w:rPr>
+                <w:ins w:id="62" w:author="Lichen Wu" w:date="2022-04-18T18:47:00Z"/>
+              </w:rPr>
+            </w:pPr>
+            <w:ins w:id="63" w:author="Lichen Wu" w:date="2022-04-18T18:47:00Z">
+              <w:r>
+                <w:t>(</w:t>
+              </w:r>
+            </w:ins>
+            <w:ins w:id="64" w:author="Lichen Wu" w:date="2022-04-18T18:49:00Z">
+              <w:r>
+                <w:fldChar w:fldCharType="begin"/>
+              </w:r>
+              <w:r>
+                <w:instrText xml:space="preserve"> EQ </w:instrText>
+              </w:r>
+              <w:r>
+                <w:rPr>
+                  <w:rPrChange w:id="65" w:author="Lichen Wu" w:date="2022-04-18T18:51:00Z">
+                    <w:rPr/>
+                  </w:rPrChange>
+                </w:rPr>
+                <w:fldChar w:fldCharType="end"/>
+              </w:r>
+            </w:ins>
+            <w:ins w:id="66" w:author="Lichen Wu" w:date="2022-04-18T18:50:00Z">
+              <w:r>
+                <w:rPr>
+                  <w:rPrChange w:id="67" w:author="Lichen Wu" w:date="2022-04-18T18:51:00Z">
+                    <w:rPr>
+                      <w:rFonts w:eastAsiaTheme="minorEastAsia"/>
+                    </w:rPr>
+                  </w:rPrChange>
+                </w:rPr>
+                <w:fldChar w:fldCharType="begin"/>
+              </w:r>
+              <w:r>
+                <w:instrText xml:space="preserve"> SEQ eq \* MERGEFORMAT </w:instrText>
+              </w:r>
+            </w:ins>
+            <w:r>
+              <w:rPr>
+                <w:rPrChange w:id="68" w:author="Lichen Wu" w:date="2022-04-18T18:51:00Z">
+                  <w:rPr>
+                    <w:rFonts w:eastAsiaTheme="minorEastAsia"/>
+                  </w:rPr>
+                </w:rPrChange>
+              </w:rPr>
+              <w:fldChar w:fldCharType="separate"/>
+            </w:r>
+            <w:r>
+              <w:rPr>
+                <w:noProof/>
+              </w:rPr>
+              <w:t>6</w:t>
+            </w:r>
+            <w:ins w:id="69" w:author="Lichen Wu" w:date="2022-04-18T18:50:00Z">
+              <w:r>
+                <w:rPr>
+                  <w:rPrChange w:id="70" w:author="Lichen Wu" w:date="2022-04-18T18:51:00Z">
+                    <w:rPr>
+                      <w:rFonts w:eastAsiaTheme="minorEastAsia"/>
+                    </w:rPr>
+                  </w:rPrChange>
+                </w:rPr>
+                <w:fldChar w:fldCharType="end"/>
+              </w:r>
+            </w:ins>
+            <w:ins w:id="71" w:author="Lichen Wu" w:date="2022-04-18T18:48:00Z">
+              <w:r>
+                <w:t>)</w:t>
+              </w:r>
+            </w:ins>
+          </w:p>
+        </w:tc>
+      </w:tr>
+      <w:tr>
+        <w:trPr>
+          <w:ins w:id="72" w:author="Lichen Wu" w:date="2022-04-18T18:47:00Z"/>
+        </w:trPr>
+        <w:tc>
+          <w:tcPr>
+            <w:tcW w:w="8545" w:type="dxa"/>
+            <w:vAlign w:val="center"/>
+          </w:tcPr>
+          <w:p>
+            <w:pPr>
+              <w:pStyle w:val="Caption"/>
+              <w:rPr>
+                <w:ins w:id="73" w:author="Lichen Wu" w:date="2022-04-18T18:47:00Z"/>
+              </w:rPr>
+            </w:pPr>
+            <m:oMathPara>
+              <m:oMath>
+                <m:r>
+                  <m:rPr>
+                    <m:sty m:val="p"/>
+                  </m:rPr>
+                  <w:rPr>
+                    <w:rFonts w:ascii="Cambria Math" w:hAnsi="Cambria Math"/>
+                  </w:rPr>
+                  <m:t>y</m:t>
+                </m:r>
+                <m:r>
+                  <w:rPr>
+                    <w:rFonts w:ascii="Cambria Math" w:hAnsi="Cambria Math"/>
+                  </w:rPr>
+                  <m:t>=</m:t>
+                </m:r>
+                <m:f>
+                  <m:fPr>
+                    <m:ctrlPr>
+                      <w:rPr>
+                        <w:rFonts w:ascii="Cambria Math" w:hAnsi="Cambria Math"/>
+                      </w:rPr>
+                    </m:ctrlPr>
+                  </m:fPr>
+                  <m:num>
+                    <m:sSub>
+                      <m:sSubPr>
+                        <m:ctrlPr>
+                          <w:rPr>
+                            <w:rFonts w:ascii="Cambria Math" w:hAnsi="Cambria Math"/>
+                            <w:i/>
+                          </w:rPr>
+                        </m:ctrlPr>
+                      </m:sSubPr>
+                      <m:e>
+                        <m:r>
+                          <w:rPr>
+                            <w:rFonts w:ascii="Cambria Math" w:hAnsi="Cambria Math"/>
+                          </w:rPr>
+                          <m:t>T</m:t>
+                        </m:r>
+                      </m:e>
+                      <m:sub>
+                        <m:r>
+                          <w:rPr>
+                            <w:rFonts w:ascii="Cambria Math" w:hAnsi="Cambria Math"/>
+                          </w:rPr>
+                          <m:t>source</m:t>
+                        </m:r>
+                      </m:sub>
+                    </m:sSub>
+                    <m:r>
+                      <w:rPr>
+                        <w:rFonts w:ascii="Cambria Math" w:hAnsi="Cambria Math"/>
+                      </w:rPr>
+                      <m:t>-</m:t>
+                    </m:r>
+                    <m:sSub>
+                      <m:sSubPr>
+                        <m:ctrlPr>
+                          <w:rPr>
+                            <w:rFonts w:ascii="Cambria Math" w:hAnsi="Cambria Math"/>
+                            <w:i/>
+                          </w:rPr>
+                        </m:ctrlPr>
+                      </m:sSubPr>
+                      <m:e>
+                        <m:r>
+                          <w:rPr>
+                            <w:rFonts w:ascii="Cambria Math" w:hAnsi="Cambria Math"/>
+                          </w:rPr>
+                          <m:t>T</m:t>
+                        </m:r>
+                      </m:e>
+                      <m:sub>
+                        <m:r>
+                          <w:rPr>
+                            <w:rFonts w:ascii="Cambria Math" w:hAnsi="Cambria Math"/>
+                          </w:rPr>
+                          <m:t>slab2</m:t>
+                        </m:r>
+                      </m:sub>
+                    </m:sSub>
+                    <m:ctrlPr>
+                      <w:rPr>
+                        <w:rFonts w:ascii="Cambria Math" w:hAnsi="Cambria Math"/>
+                        <w:i/>
+                      </w:rPr>
+                    </m:ctrlPr>
+                  </m:num>
+                  <m:den>
+                    <m:sSub>
+                      <m:sSubPr>
+                        <m:ctrlPr>
+                          <w:rPr>
+                            <w:rFonts w:ascii="Cambria Math" w:hAnsi="Cambria Math"/>
+                            <w:i/>
+                          </w:rPr>
+                        </m:ctrlPr>
+                      </m:sSubPr>
+                      <m:e>
+                        <m:r>
+                          <w:rPr>
+                            <w:rFonts w:ascii="Cambria Math" w:hAnsi="Cambria Math"/>
+                          </w:rPr>
+                          <m:t>R</m:t>
+                        </m:r>
+                      </m:e>
+                      <m:sub>
+                        <m:r>
+                          <w:rPr>
+                            <w:rFonts w:ascii="Cambria Math" w:hAnsi="Cambria Math"/>
+                          </w:rPr>
+                          <m:t>source,slab2</m:t>
+                        </m:r>
+                      </m:sub>
+                    </m:sSub>
+                    <m:ctrlPr>
+                      <w:rPr>
+                        <w:rFonts w:ascii="Cambria Math" w:hAnsi="Cambria Math"/>
+                        <w:i/>
+                      </w:rPr>
+                    </m:ctrlPr>
+                  </m:den>
+                </m:f>
+                <m:r>
+                  <w:rPr>
+                    <w:rFonts w:ascii="Cambria Math" w:hAnsi="Cambria Math"/>
+                  </w:rPr>
+                  <m:t>+</m:t>
+                </m:r>
+                <m:f>
+                  <m:fPr>
+                    <m:ctrlPr>
+                      <w:rPr>
+                        <w:rFonts w:ascii="Cambria Math" w:hAnsi="Cambria Math"/>
+                      </w:rPr>
+                    </m:ctrlPr>
+                  </m:fPr>
+                  <m:num>
+                    <m:sSub>
+                      <m:sSubPr>
+                        <m:ctrlPr>
+                          <w:rPr>
+                            <w:rFonts w:ascii="Cambria Math" w:hAnsi="Cambria Math"/>
+                            <w:i/>
+                          </w:rPr>
+                        </m:ctrlPr>
+                      </m:sSubPr>
+                      <m:e>
+                        <m:r>
+                          <w:rPr>
+                            <w:rFonts w:ascii="Cambria Math" w:hAnsi="Cambria Math"/>
+                          </w:rPr>
+                          <m:t>T</m:t>
+                        </m:r>
+                      </m:e>
+                      <m:sub>
+                        <m:r>
+                          <w:rPr>
+                            <w:rFonts w:ascii="Cambria Math" w:hAnsi="Cambria Math"/>
+                          </w:rPr>
+                          <m:t>source</m:t>
+                        </m:r>
+                      </m:sub>
+                    </m:sSub>
+                    <m:r>
+                      <w:rPr>
+                        <w:rFonts w:ascii="Cambria Math" w:hAnsi="Cambria Math"/>
+                      </w:rPr>
+                      <m:t>-</m:t>
+                    </m:r>
+                    <m:sSub>
+                      <m:sSubPr>
+                        <m:ctrlPr>
+                          <w:rPr>
+                            <w:rFonts w:ascii="Cambria Math" w:hAnsi="Cambria Math"/>
+                            <w:i/>
+                          </w:rPr>
+                        </m:ctrlPr>
+                      </m:sSubPr>
+                      <m:e>
+                        <m:r>
+                          <w:rPr>
+                            <w:rFonts w:ascii="Cambria Math" w:hAnsi="Cambria Math"/>
+                          </w:rPr>
+                          <m:t>T</m:t>
+                        </m:r>
+                      </m:e>
+                      <m:sub>
+                        <m:r>
+                          <w:rPr>
+                            <w:rFonts w:ascii="Cambria Math" w:hAnsi="Cambria Math"/>
+                          </w:rPr>
+                          <m:t>sink</m:t>
+                        </m:r>
+                      </m:sub>
+                    </m:sSub>
+                    <m:ctrlPr>
+                      <w:rPr>
+                        <w:rFonts w:ascii="Cambria Math" w:hAnsi="Cambria Math"/>
+                        <w:i/>
+                      </w:rPr>
+                    </m:ctrlPr>
+                  </m:num>
+                  <m:den>
+                    <m:sSub>
+                      <m:sSubPr>
+                        <m:ctrlPr>
+                          <w:rPr>
+                            <w:rFonts w:ascii="Cambria Math" w:hAnsi="Cambria Math"/>
+                            <w:i/>
+                          </w:rPr>
+                        </m:ctrlPr>
+                      </m:sSubPr>
+                      <m:e>
+                        <m:r>
+                          <w:rPr>
+                            <w:rFonts w:ascii="Cambria Math" w:hAnsi="Cambria Math"/>
+                          </w:rPr>
+                          <m:t>R</m:t>
+                        </m:r>
+                      </m:e>
+                      <m:sub>
+                        <m:r>
+                          <w:rPr>
+                            <w:rFonts w:ascii="Cambria Math" w:hAnsi="Cambria Math"/>
+                          </w:rPr>
+                          <m:t>source,sink</m:t>
+                        </m:r>
+                      </m:sub>
+                    </m:sSub>
+                    <m:ctrlPr>
+                      <w:rPr>
+                        <w:rFonts w:ascii="Cambria Math" w:hAnsi="Cambria Math"/>
+                        <w:i/>
+                      </w:rPr>
+                    </m:ctrlPr>
+                  </m:den>
+                </m:f>
+                <m:r>
+                  <w:rPr>
+                    <w:rFonts w:ascii="Cambria Math" w:hAnsi="Cambria Math"/>
+                  </w:rPr>
+                  <m:t>+</m:t>
+                </m:r>
+                <m:sSub>
+                  <m:sSubPr>
+                    <m:ctrlPr>
+                      <w:rPr>
+                        <w:rFonts w:ascii="Cambria Math" w:hAnsi="Cambria Math"/>
+                        <w:i/>
+                      </w:rPr>
+                    </m:ctrlPr>
+                  </m:sSubPr>
+                  <m:e>
+                    <m:r>
+                      <w:rPr>
+                        <w:rFonts w:ascii="Cambria Math" w:hAnsi="Cambria Math"/>
+                      </w:rPr>
+                      <m:t>C</m:t>
+                    </m:r>
+                  </m:e>
+                  <m:sub>
+                    <m:r>
+                      <w:rPr>
+                        <w:rFonts w:ascii="Cambria Math" w:hAnsi="Cambria Math"/>
+                      </w:rPr>
+                      <m:t>source</m:t>
+                    </m:r>
+                  </m:sub>
+                </m:sSub>
+                <m:f>
+                  <m:fPr>
+                    <m:ctrlPr>
+                      <w:rPr>
+                        <w:rFonts w:ascii="Cambria Math" w:hAnsi="Cambria Math"/>
+                      </w:rPr>
+                    </m:ctrlPr>
+                  </m:fPr>
+                  <m:num>
+                    <m:r>
+                      <w:rPr>
+                        <w:rFonts w:ascii="Cambria Math" w:hAnsi="Cambria Math"/>
+                      </w:rPr>
+                      <m:t>d</m:t>
+                    </m:r>
+                    <m:sSub>
+                      <m:sSubPr>
+                        <m:ctrlPr>
+                          <w:rPr>
+                            <w:rFonts w:ascii="Cambria Math" w:hAnsi="Cambria Math"/>
+                            <w:i/>
+                          </w:rPr>
+                        </m:ctrlPr>
+                      </m:sSubPr>
+                      <m:e>
+                        <m:r>
+                          <w:rPr>
+                            <w:rFonts w:ascii="Cambria Math" w:hAnsi="Cambria Math"/>
+                          </w:rPr>
+                          <m:t>T</m:t>
+                        </m:r>
+                      </m:e>
+                      <m:sub>
+                        <m:r>
+                          <w:rPr>
+                            <w:rFonts w:ascii="Cambria Math" w:hAnsi="Cambria Math"/>
+                          </w:rPr>
+                          <m:t>source</m:t>
+                        </m:r>
+                      </m:sub>
+                    </m:sSub>
+                    <m:ctrlPr>
+                      <w:rPr>
+                        <w:rFonts w:ascii="Cambria Math" w:hAnsi="Cambria Math"/>
+                        <w:i/>
+                      </w:rPr>
+                    </m:ctrlPr>
+                  </m:num>
+                  <m:den>
+                    <m:r>
+                      <w:rPr>
+                        <w:rFonts w:ascii="Cambria Math" w:hAnsi="Cambria Math"/>
+                      </w:rPr>
+                      <m:t>dt</m:t>
+                    </m:r>
+                    <m:ctrlPr>
+                      <w:rPr>
+                        <w:rFonts w:ascii="Cambria Math" w:hAnsi="Cambria Math"/>
+                        <w:i/>
+                      </w:rPr>
+                    </m:ctrlPr>
+                  </m:den>
+                </m:f>
+              </m:oMath>
+            </m:oMathPara>
+          </w:p>
+        </w:tc>
+        <w:tc>
+          <w:tcPr>
+            <w:tcW w:w="805" w:type="dxa"/>
+            <w:vAlign w:val="center"/>
+          </w:tcPr>
+          <w:p>
+            <w:pPr>
+              <w:pStyle w:val="Caption"/>
+              <w:rPr>
+                <w:ins w:id="74" w:author="Lichen Wu" w:date="2022-04-18T18:47:00Z"/>
+              </w:rPr>
+            </w:pPr>
+            <w:ins w:id="75" w:author="Lichen Wu" w:date="2022-04-18T18:47:00Z">
+              <w:r>
+                <w:t>(</w:t>
+              </w:r>
+            </w:ins>
+            <w:ins w:id="76" w:author="Lichen Wu" w:date="2022-04-18T18:49:00Z">
+              <w:r>
+                <w:fldChar w:fldCharType="begin"/>
+              </w:r>
+              <w:r>
+                <w:instrText xml:space="preserve"> EQ </w:instrText>
+              </w:r>
+              <w:r>
+                <w:rPr>
+                  <w:rPrChange w:id="77" w:author="Lichen Wu" w:date="2022-04-18T18:51:00Z">
+                    <w:rPr/>
+                  </w:rPrChange>
+                </w:rPr>
+                <w:fldChar w:fldCharType="end"/>
+              </w:r>
+            </w:ins>
+            <w:ins w:id="78" w:author="Lichen Wu" w:date="2022-04-18T18:50:00Z">
+              <w:r>
+                <w:rPr>
+                  <w:rPrChange w:id="79" w:author="Lichen Wu" w:date="2022-04-18T18:51:00Z">
+                    <w:rPr>
+                      <w:rFonts w:eastAsiaTheme="minorEastAsia"/>
+                    </w:rPr>
+                  </w:rPrChange>
+                </w:rPr>
+                <w:fldChar w:fldCharType="begin"/>
+              </w:r>
+              <w:r>
+                <w:instrText xml:space="preserve"> SEQ eq \* MERGEFORMAT </w:instrText>
+              </w:r>
+            </w:ins>
+            <w:r>
+              <w:rPr>
+                <w:rPrChange w:id="80" w:author="Lichen Wu" w:date="2022-04-18T18:51:00Z">
+                  <w:rPr>
+                    <w:rFonts w:eastAsiaTheme="minorEastAsia"/>
+                  </w:rPr>
+                </w:rPrChange>
+              </w:rPr>
+              <w:fldChar w:fldCharType="separate"/>
+            </w:r>
+            <w:r>
+              <w:rPr>
+                <w:noProof/>
+              </w:rPr>
+              <w:t>7</w:t>
+            </w:r>
+            <w:ins w:id="81" w:author="Lichen Wu" w:date="2022-04-18T18:50:00Z">
+              <w:r>
+                <w:rPr>
+                  <w:rPrChange w:id="82" w:author="Lichen Wu" w:date="2022-04-18T18:51:00Z">
+                    <w:rPr>
+                      <w:rFonts w:eastAsiaTheme="minorEastAsia"/>
+                    </w:rPr>
+                  </w:rPrChange>
+                </w:rPr>
+                <w:fldChar w:fldCharType="end"/>
+              </w:r>
+            </w:ins>
+            <w:ins w:id="83" w:author="Lichen Wu" w:date="2022-04-18T18:48:00Z">
+              <w:r>
+                <w:t>)</w:t>
+              </w:r>
+            </w:ins>
+          </w:p>
+        </w:tc>
+      </w:tr>
     </w:tbl>
-    <w:p>
-      <w:pPr>
-        <w:rPr>
-          <w:lang w:eastAsia="en-US"/>
-        </w:rPr>
-      </w:pPr>
-    </w:p>
-    <w:p>
-      <w:pPr>
-        <w:rPr>
-          <w:lang w:eastAsia="en-US"/>
-        </w:rPr>
-      </w:pPr>
-    </w:p>
     <w:p>
       <w:pPr>
         <w:rPr>
@@ -2336,27 +4099,14 @@
             <w:r>
               <w:t>(</w:t>
             </w:r>
-            <w:r>
-              <w:fldChar w:fldCharType="begin"/>
-            </w:r>
-            <w:r>
-              <w:instrText xml:space="preserve"> SEQ Eq \* MERGEFORMAT </w:instrText>
-            </w:r>
-            <w:r>
-              <w:fldChar w:fldCharType="separate"/>
-            </w:r>
-            <w:r>
-              <w:rPr>
-                <w:noProof/>
-              </w:rPr>
-              <w:t>24</w:t>
-            </w:r>
-            <w:r>
-              <w:rPr>
-                <w:noProof/>
-              </w:rPr>
-              <w:fldChar w:fldCharType="end"/>
-            </w:r>
+            <w:fldSimple w:instr=" SEQ Eq \* MERGEFORMAT ">
+              <w:r>
+                <w:rPr>
+                  <w:noProof/>
+                </w:rPr>
+                <w:t>24</w:t>
+              </w:r>
+            </w:fldSimple>
             <w:r>
               <w:t>)</w:t>
             </w:r>
@@ -2816,27 +4566,14 @@
             <w:r>
               <w:t>(</w:t>
             </w:r>
-            <w:r>
-              <w:fldChar w:fldCharType="begin"/>
-            </w:r>
-            <w:r>
-              <w:instrText xml:space="preserve"> SEQ Eq \* MERGEFORMAT </w:instrText>
-            </w:r>
-            <w:r>
-              <w:fldChar w:fldCharType="separate"/>
-            </w:r>
-            <w:r>
-              <w:rPr>
-                <w:noProof/>
-              </w:rPr>
-              <w:t>25</w:t>
-            </w:r>
-            <w:r>
-              <w:rPr>
-                <w:noProof/>
-              </w:rPr>
-              <w:fldChar w:fldCharType="end"/>
-            </w:r>
+            <w:fldSimple w:instr=" SEQ Eq \* MERGEFORMAT ">
+              <w:r>
+                <w:rPr>
+                  <w:noProof/>
+                </w:rPr>
+                <w:t>25</w:t>
+              </w:r>
+            </w:fldSimple>
             <w:r>
               <w:t>)</w:t>
             </w:r>
@@ -2857,385 +4594,63 @@
               <w:spacing w:line="360" w:lineRule="auto"/>
               <w:jc w:val="center"/>
             </w:pPr>
-            <m:oMath>
-              <m:r>
-                <m:rPr>
-                  <m:sty m:val="p"/>
-                </m:rPr>
-                <w:rPr>
-                  <w:rFonts w:ascii="Cambria Math" w:hAnsi="Cambria Math"/>
-                </w:rPr>
-                <m:t>y</m:t>
-              </m:r>
-              <m:r>
-                <w:rPr>
-                  <w:rFonts w:ascii="Cambria Math" w:hAnsi="Cambria Math"/>
-                </w:rPr>
-                <m:t>=</m:t>
-              </m:r>
-              <m:sSub>
-                <m:sSubPr>
-                  <m:ctrlPr>
-                    <w:rPr>
-                      <w:rFonts w:ascii="Cambria Math" w:hAnsi="Cambria Math"/>
-                      <w:i/>
-                    </w:rPr>
-                  </m:ctrlPr>
-                </m:sSubPr>
-                <m:e>
-                  <m:acc>
-                    <m:accPr>
-                      <m:chr m:val="̇"/>
-                      <m:ctrlPr>
-                        <w:rPr>
-                          <w:rFonts w:ascii="Cambria Math" w:hAnsi="Cambria Math"/>
-                        </w:rPr>
-                      </m:ctrlPr>
-                    </m:accPr>
-                    <m:e>
-                      <m:r>
-                        <w:rPr>
-                          <w:rFonts w:ascii="Cambria Math" w:hAnsi="Cambria Math"/>
-                        </w:rPr>
-                        <m:t>Q</m:t>
-                      </m:r>
-                    </m:e>
-                  </m:acc>
-                </m:e>
-                <m:sub>
-                  <m:r>
-                    <w:rPr>
-                      <w:rFonts w:ascii="Cambria Math" w:hAnsi="Cambria Math"/>
-                    </w:rPr>
-                    <m:t>rad</m:t>
-                  </m:r>
-                </m:sub>
-              </m:sSub>
-            </m:oMath>
-            <w:r>
-              <w:t xml:space="preserve"> =</w:t>
-            </w:r>
-            <m:oMath>
-              <m:f>
-                <m:fPr>
-                  <m:ctrlPr>
-                    <w:rPr>
-                      <w:rFonts w:ascii="Cambria Math" w:hAnsi="Cambria Math"/>
-                    </w:rPr>
-                  </m:ctrlPr>
-                </m:fPr>
-                <m:num>
-                  <m:sSub>
-                    <m:sSubPr>
-                      <m:ctrlPr>
-                        <w:rPr>
-                          <w:rFonts w:ascii="Cambria Math" w:hAnsi="Cambria Math"/>
-                          <w:i/>
-                        </w:rPr>
-                      </m:ctrlPr>
-                    </m:sSubPr>
-                    <m:e>
-                      <m:r>
-                        <w:rPr>
-                          <w:rFonts w:ascii="Cambria Math" w:hAnsi="Cambria Math"/>
-                        </w:rPr>
-                        <m:t>T</m:t>
-                      </m:r>
-                    </m:e>
-                    <m:sub>
-                      <m:r>
-                        <w:rPr>
-                          <w:rFonts w:ascii="Cambria Math" w:hAnsi="Cambria Math"/>
-                        </w:rPr>
-                        <m:t>source</m:t>
-                      </m:r>
-                    </m:sub>
-                  </m:sSub>
-                  <m:r>
-                    <w:rPr>
-                      <w:rFonts w:ascii="Cambria Math" w:hAnsi="Cambria Math"/>
-                    </w:rPr>
-                    <m:t>-</m:t>
-                  </m:r>
-                  <m:sSub>
-                    <m:sSubPr>
-                      <m:ctrlPr>
-                        <w:rPr>
-                          <w:rFonts w:ascii="Cambria Math" w:hAnsi="Cambria Math"/>
-                          <w:i/>
-                        </w:rPr>
-                      </m:ctrlPr>
-                    </m:sSubPr>
-                    <m:e>
-                      <m:r>
-                        <w:rPr>
-                          <w:rFonts w:ascii="Cambria Math" w:hAnsi="Cambria Math"/>
-                        </w:rPr>
-                        <m:t>T</m:t>
-                      </m:r>
-                    </m:e>
-                    <m:sub>
-                      <m:r>
-                        <w:rPr>
-                          <w:rFonts w:ascii="Cambria Math" w:hAnsi="Cambria Math"/>
-                        </w:rPr>
-                        <m:t>slab2</m:t>
-                      </m:r>
-                    </m:sub>
-                  </m:sSub>
-                  <m:ctrlPr>
-                    <w:rPr>
-                      <w:rFonts w:ascii="Cambria Math" w:hAnsi="Cambria Math"/>
-                      <w:i/>
-                    </w:rPr>
-                  </m:ctrlPr>
-                </m:num>
-                <m:den>
-                  <m:sSub>
-                    <m:sSubPr>
-                      <m:ctrlPr>
-                        <w:rPr>
-                          <w:rFonts w:ascii="Cambria Math" w:hAnsi="Cambria Math"/>
-                          <w:i/>
-                        </w:rPr>
-                      </m:ctrlPr>
-                    </m:sSubPr>
-                    <m:e>
-                      <m:r>
-                        <w:rPr>
-                          <w:rFonts w:ascii="Cambria Math" w:hAnsi="Cambria Math"/>
-                        </w:rPr>
-                        <m:t>R</m:t>
-                      </m:r>
-                    </m:e>
-                    <m:sub>
-                      <m:r>
-                        <w:rPr>
-                          <w:rFonts w:ascii="Cambria Math" w:hAnsi="Cambria Math"/>
-                        </w:rPr>
-                        <m:t>source,slab2</m:t>
-                      </m:r>
-                    </m:sub>
-                  </m:sSub>
-                  <m:ctrlPr>
-                    <w:rPr>
-                      <w:rFonts w:ascii="Cambria Math" w:hAnsi="Cambria Math"/>
-                      <w:i/>
-                    </w:rPr>
-                  </m:ctrlPr>
-                </m:den>
-              </m:f>
-              <m:r>
-                <w:rPr>
-                  <w:rFonts w:ascii="Cambria Math" w:hAnsi="Cambria Math"/>
-                </w:rPr>
-                <m:t>+</m:t>
-              </m:r>
-              <m:f>
-                <m:fPr>
-                  <m:ctrlPr>
-                    <w:rPr>
-                      <w:rFonts w:ascii="Cambria Math" w:hAnsi="Cambria Math"/>
-                    </w:rPr>
-                  </m:ctrlPr>
-                </m:fPr>
-                <m:num>
-                  <m:sSub>
-                    <m:sSubPr>
-                      <m:ctrlPr>
-                        <w:rPr>
-                          <w:rFonts w:ascii="Cambria Math" w:hAnsi="Cambria Math"/>
-                          <w:i/>
-                        </w:rPr>
-                      </m:ctrlPr>
-                    </m:sSubPr>
-                    <m:e>
-                      <m:r>
-                        <w:rPr>
-                          <w:rFonts w:ascii="Cambria Math" w:hAnsi="Cambria Math"/>
-                        </w:rPr>
-                        <m:t>T</m:t>
-                      </m:r>
-                    </m:e>
-                    <m:sub>
-                      <m:r>
-                        <w:rPr>
-                          <w:rFonts w:ascii="Cambria Math" w:hAnsi="Cambria Math"/>
-                        </w:rPr>
-                        <m:t>source</m:t>
-                      </m:r>
-                    </m:sub>
-                  </m:sSub>
-                  <m:r>
-                    <w:rPr>
-                      <w:rFonts w:ascii="Cambria Math" w:hAnsi="Cambria Math"/>
-                    </w:rPr>
-                    <m:t>-</m:t>
-                  </m:r>
-                  <m:sSub>
-                    <m:sSubPr>
-                      <m:ctrlPr>
-                        <w:rPr>
-                          <w:rFonts w:ascii="Cambria Math" w:hAnsi="Cambria Math"/>
-                          <w:i/>
-                        </w:rPr>
-                      </m:ctrlPr>
-                    </m:sSubPr>
-                    <m:e>
-                      <m:r>
-                        <w:rPr>
-                          <w:rFonts w:ascii="Cambria Math" w:hAnsi="Cambria Math"/>
-                        </w:rPr>
-                        <m:t>T</m:t>
-                      </m:r>
-                    </m:e>
-                    <m:sub>
-                      <m:r>
-                        <w:rPr>
-                          <w:rFonts w:ascii="Cambria Math" w:hAnsi="Cambria Math"/>
-                        </w:rPr>
-                        <m:t>sink</m:t>
-                      </m:r>
-                    </m:sub>
-                  </m:sSub>
-                  <m:ctrlPr>
-                    <w:rPr>
-                      <w:rFonts w:ascii="Cambria Math" w:hAnsi="Cambria Math"/>
-                      <w:i/>
-                    </w:rPr>
-                  </m:ctrlPr>
-                </m:num>
-                <m:den>
-                  <m:sSub>
-                    <m:sSubPr>
-                      <m:ctrlPr>
-                        <w:rPr>
-                          <w:rFonts w:ascii="Cambria Math" w:hAnsi="Cambria Math"/>
-                          <w:i/>
-                        </w:rPr>
-                      </m:ctrlPr>
-                    </m:sSubPr>
-                    <m:e>
-                      <m:r>
-                        <w:rPr>
-                          <w:rFonts w:ascii="Cambria Math" w:hAnsi="Cambria Math"/>
-                        </w:rPr>
-                        <m:t>R</m:t>
-                      </m:r>
-                    </m:e>
-                    <m:sub>
-                      <m:r>
-                        <w:rPr>
-                          <w:rFonts w:ascii="Cambria Math" w:hAnsi="Cambria Math"/>
-                        </w:rPr>
-                        <m:t>source,sink</m:t>
-                      </m:r>
-                    </m:sub>
-                  </m:sSub>
-                  <m:ctrlPr>
-                    <w:rPr>
-                      <w:rFonts w:ascii="Cambria Math" w:hAnsi="Cambria Math"/>
-                      <w:i/>
-                    </w:rPr>
-                  </m:ctrlPr>
-                </m:den>
-              </m:f>
-              <m:r>
-                <w:rPr>
-                  <w:rFonts w:ascii="Cambria Math" w:hAnsi="Cambria Math"/>
-                </w:rPr>
-                <m:t>+</m:t>
-              </m:r>
-              <m:sSub>
-                <m:sSubPr>
-                  <m:ctrlPr>
-                    <w:rPr>
-                      <w:rFonts w:ascii="Cambria Math" w:hAnsi="Cambria Math"/>
-                      <w:i/>
-                    </w:rPr>
-                  </m:ctrlPr>
-                </m:sSubPr>
-                <m:e>
-                  <m:r>
-                    <w:rPr>
-                      <w:rFonts w:ascii="Cambria Math" w:hAnsi="Cambria Math"/>
-                    </w:rPr>
-                    <m:t>C</m:t>
-                  </m:r>
-                </m:e>
-                <m:sub>
-                  <m:r>
-                    <w:rPr>
-                      <w:rFonts w:ascii="Cambria Math" w:hAnsi="Cambria Math"/>
-                    </w:rPr>
-                    <m:t>source</m:t>
-                  </m:r>
-                </m:sub>
-              </m:sSub>
-              <m:f>
-                <m:fPr>
-                  <m:ctrlPr>
-                    <w:rPr>
-                      <w:rFonts w:ascii="Cambria Math" w:hAnsi="Cambria Math"/>
-                    </w:rPr>
-                  </m:ctrlPr>
-                </m:fPr>
-                <m:num>
-                  <m:r>
-                    <w:rPr>
-                      <w:rFonts w:ascii="Cambria Math" w:hAnsi="Cambria Math"/>
-                    </w:rPr>
-                    <m:t>d</m:t>
-                  </m:r>
-                  <m:sSub>
-                    <m:sSubPr>
-                      <m:ctrlPr>
-                        <w:rPr>
-                          <w:rFonts w:ascii="Cambria Math" w:hAnsi="Cambria Math"/>
-                          <w:i/>
-                        </w:rPr>
-                      </m:ctrlPr>
-                    </m:sSubPr>
-                    <m:e>
-                      <m:r>
-                        <w:rPr>
-                          <w:rFonts w:ascii="Cambria Math" w:hAnsi="Cambria Math"/>
-                        </w:rPr>
-                        <m:t>T</m:t>
-                      </m:r>
-                    </m:e>
-                    <m:sub>
-                      <m:r>
-                        <w:rPr>
-                          <w:rFonts w:ascii="Cambria Math" w:hAnsi="Cambria Math"/>
-                        </w:rPr>
-                        <m:t>source</m:t>
-                      </m:r>
-                    </m:sub>
-                  </m:sSub>
-                  <m:ctrlPr>
-                    <w:rPr>
-                      <w:rFonts w:ascii="Cambria Math" w:hAnsi="Cambria Math"/>
-                      <w:i/>
-                    </w:rPr>
-                  </m:ctrlPr>
-                </m:num>
-                <m:den>
-                  <m:r>
-                    <w:rPr>
-                      <w:rFonts w:ascii="Cambria Math" w:hAnsi="Cambria Math"/>
-                    </w:rPr>
-                    <m:t>dt</m:t>
-                  </m:r>
-                  <m:ctrlPr>
-                    <w:rPr>
-                      <w:rFonts w:ascii="Cambria Math" w:hAnsi="Cambria Math"/>
-                      <w:i/>
-                    </w:rPr>
-                  </m:ctrlPr>
-                </m:den>
-              </m:f>
-            </m:oMath>
+            <m:oMathPara>
+              <m:oMath>
+                <m:r>
+                  <m:rPr>
+                    <m:sty m:val="p"/>
+                  </m:rPr>
+                  <w:rPr>
+                    <w:rFonts w:ascii="Cambria Math" w:hAnsi="Cambria Math"/>
+                  </w:rPr>
+                  <m:t>y</m:t>
+                </m:r>
+                <m:r>
+                  <w:rPr>
+                    <w:rFonts w:ascii="Cambria Math" w:hAnsi="Cambria Math"/>
+                  </w:rPr>
+                  <m:t>=</m:t>
+                </m:r>
+                <m:sSub>
+                  <m:sSubPr>
+                    <m:ctrlPr>
+                      <w:rPr>
+                        <w:rFonts w:ascii="Cambria Math" w:hAnsi="Cambria Math"/>
+                        <w:i/>
+                      </w:rPr>
+                    </m:ctrlPr>
+                  </m:sSubPr>
+                  <m:e>
+                    <m:acc>
+                      <m:accPr>
+                        <m:chr m:val="̇"/>
+                        <m:ctrlPr>
+                          <w:rPr>
+                            <w:rFonts w:ascii="Cambria Math" w:hAnsi="Cambria Math"/>
+                          </w:rPr>
+                        </m:ctrlPr>
+                      </m:accPr>
+                      <m:e>
+                        <m:r>
+                          <w:rPr>
+                            <w:rFonts w:ascii="Cambria Math" w:hAnsi="Cambria Math"/>
+                          </w:rPr>
+                          <m:t>Q</m:t>
+                        </m:r>
+                      </m:e>
+                    </m:acc>
+                  </m:e>
+                  <m:sub>
+                    <m:r>
+                      <w:rPr>
+                        <w:rFonts w:ascii="Cambria Math" w:hAnsi="Cambria Math"/>
+                      </w:rPr>
+                      <m:t>rad</m:t>
+                    </m:r>
+                  </m:sub>
+                </m:sSub>
+              </m:oMath>
+            </m:oMathPara>
           </w:p>
         </w:tc>
         <w:tc>
@@ -3250,27 +4665,14 @@
             <w:r>
               <w:t>(</w:t>
             </w:r>
-            <w:r>
-              <w:fldChar w:fldCharType="begin"/>
-            </w:r>
-            <w:r>
-              <w:instrText xml:space="preserve"> SEQ Eq \* MERGEFORMAT </w:instrText>
-            </w:r>
-            <w:r>
-              <w:fldChar w:fldCharType="separate"/>
-            </w:r>
-            <w:r>
-              <w:rPr>
-                <w:noProof/>
-              </w:rPr>
-              <w:t>26</w:t>
-            </w:r>
-            <w:r>
-              <w:rPr>
-                <w:noProof/>
-              </w:rPr>
-              <w:fldChar w:fldCharType="end"/>
-            </w:r>
+            <w:fldSimple w:instr=" SEQ Eq \* MERGEFORMAT ">
+              <w:r>
+                <w:rPr>
+                  <w:noProof/>
+                </w:rPr>
+                <w:t>26</w:t>
+              </w:r>
+            </w:fldSimple>
             <w:r>
               <w:t>)</w:t>
             </w:r>
@@ -8163,34 +9565,89 @@
     <w:p>
       <w:pPr>
         <w:pStyle w:val="Caption"/>
-        <w:keepNext/>
+      </w:pPr>
+    </w:p>
+    <w:p>
+      <w:pPr>
+        <w:pStyle w:val="Caption"/>
       </w:pPr>
       <w:r>
+        <w:rPr>
+          <w:b/>
+          <w:bCs/>
+        </w:rPr>
+        <w:lastRenderedPageBreak/>
         <w:t xml:space="preserve">Table </w:t>
       </w:r>
       <w:r>
+        <w:rPr>
+          <w:b/>
+          <w:bCs/>
+        </w:rPr>
         <w:fldChar w:fldCharType="begin"/>
       </w:r>
       <w:r>
+        <w:rPr>
+          <w:b/>
+          <w:bCs/>
+        </w:rPr>
         <w:instrText xml:space="preserve"> SEQ Table \* ARABIC </w:instrText>
       </w:r>
       <w:r>
+        <w:rPr>
+          <w:b/>
+          <w:bCs/>
+        </w:rPr>
         <w:fldChar w:fldCharType="separate"/>
       </w:r>
       <w:r>
         <w:rPr>
+          <w:b/>
+          <w:bCs/>
           <w:noProof/>
         </w:rPr>
         <w:t>1</w:t>
       </w:r>
       <w:r>
         <w:rPr>
+          <w:b/>
+          <w:bCs/>
           <w:noProof/>
         </w:rPr>
         <w:fldChar w:fldCharType="end"/>
       </w:r>
       <w:r>
-        <w:t xml:space="preserve"> Estimated Values for Rs (K/W) and Cs (J/K)</w:t>
+        <w:t xml:space="preserve"> Estimated </w:t>
+      </w:r>
+      <w:r>
+        <w:t xml:space="preserve">values </w:t>
+      </w:r>
+      <w:r>
+        <w:t>of</w:t>
+      </w:r>
+      <w:r>
+        <w:t xml:space="preserve"> </w:t>
+      </w:r>
+      <w:r>
+        <w:t>resistances</w:t>
+      </w:r>
+      <w:r>
+        <w:t xml:space="preserve"> (K/W)</w:t>
+      </w:r>
+      <w:r>
+        <w:t>,</w:t>
+      </w:r>
+      <w:r>
+        <w:t xml:space="preserve"> </w:t>
+      </w:r>
+      <w:r>
+        <w:t>capacitances</w:t>
+      </w:r>
+      <w:r>
+        <w:t xml:space="preserve"> (J/K)</w:t>
+      </w:r>
+      <w:r>
+        <w:t xml:space="preserve"> and heat flux coefficients for Model 3.</w:t>
       </w:r>
     </w:p>
     <w:tbl>
@@ -9417,7 +10874,7 @@
         </w:rPr>
         <w:t xml:space="preserve">Table </w:t>
       </w:r>
-      <w:bookmarkStart w:id="36" w:name="rc_tb_estima"/>
+      <w:bookmarkStart w:id="84" w:name="rc_tb_estima"/>
       <w:r>
         <w:rPr>
           <w:b/>
@@ -9455,7 +10912,7 @@
         </w:rPr>
         <w:fldChar w:fldCharType="end"/>
       </w:r>
-      <w:bookmarkEnd w:id="36"/>
+      <w:bookmarkEnd w:id="84"/>
       <w:r>
         <w:t xml:space="preserve"> </w:t>
       </w:r>

</xml_diff>

<commit_message>
test the dropping columns for 3d matrix
</commit_message>
<xml_diff>
--- a/writing/Hybrid_3470_Appendix.docx
+++ b/writing/Hybrid_3470_Appendix.docx
@@ -171,9 +171,9 @@
           <w:noProof/>
         </w:rPr>
         <w:drawing>
-          <wp:inline distT="0" distB="0" distL="0" distR="0" wp14:anchorId="456E5214" wp14:editId="092AD530">
+          <wp:inline distT="0" distB="0" distL="0" distR="0" wp14:anchorId="456E5214" wp14:editId="1B6079DE">
             <wp:extent cx="5943600" cy="4394200"/>
-            <wp:effectExtent l="0" t="0" r="0" b="6350"/>
+            <wp:effectExtent l="19050" t="19050" r="19050" b="25400"/>
             <wp:docPr id="5" name="Picture 5" descr="Chart, line chart&#10;&#10;Description automatically generated"/>
             <wp:cNvGraphicFramePr>
               <a:graphicFrameLocks xmlns:a="http://schemas.openxmlformats.org/drawingml/2006/main" noChangeAspect="1"/>
@@ -205,6 +205,11 @@
                     <a:prstGeom prst="rect">
                       <a:avLst/>
                     </a:prstGeom>
+                    <a:ln>
+                      <a:solidFill>
+                        <a:schemeClr val="tx1"/>
+                      </a:solidFill>
+                    </a:ln>
                   </pic:spPr>
                 </pic:pic>
               </a:graphicData>
@@ -218,6 +223,7 @@
         <w:pStyle w:val="Heading1"/>
       </w:pPr>
       <w:r>
+        <w:lastRenderedPageBreak/>
         <w:t>RC</w:t>
       </w:r>
       <w:r>
@@ -4214,27 +4220,14 @@
             <w:r>
               <w:t>(</w:t>
             </w:r>
-            <w:r>
-              <w:fldChar w:fldCharType="begin"/>
-            </w:r>
-            <w:r>
-              <w:instrText xml:space="preserve"> SEQ Eq \* MERGEFORMAT </w:instrText>
-            </w:r>
-            <w:r>
-              <w:fldChar w:fldCharType="separate"/>
-            </w:r>
-            <w:r>
-              <w:rPr>
-                <w:noProof/>
-              </w:rPr>
-              <w:t>24</w:t>
-            </w:r>
-            <w:r>
-              <w:rPr>
-                <w:noProof/>
-              </w:rPr>
-              <w:fldChar w:fldCharType="end"/>
-            </w:r>
+            <w:fldSimple w:instr=" SEQ Eq \* MERGEFORMAT ">
+              <w:r>
+                <w:rPr>
+                  <w:noProof/>
+                </w:rPr>
+                <w:t>24</w:t>
+              </w:r>
+            </w:fldSimple>
             <w:r>
               <w:t>)</w:t>
             </w:r>
@@ -4694,27 +4687,14 @@
             <w:r>
               <w:t>(</w:t>
             </w:r>
-            <w:r>
-              <w:fldChar w:fldCharType="begin"/>
-            </w:r>
-            <w:r>
-              <w:instrText xml:space="preserve"> SEQ Eq \* MERGEFORMAT </w:instrText>
-            </w:r>
-            <w:r>
-              <w:fldChar w:fldCharType="separate"/>
-            </w:r>
-            <w:r>
-              <w:rPr>
-                <w:noProof/>
-              </w:rPr>
-              <w:t>25</w:t>
-            </w:r>
-            <w:r>
-              <w:rPr>
-                <w:noProof/>
-              </w:rPr>
-              <w:fldChar w:fldCharType="end"/>
-            </w:r>
+            <w:fldSimple w:instr=" SEQ Eq \* MERGEFORMAT ">
+              <w:r>
+                <w:rPr>
+                  <w:noProof/>
+                </w:rPr>
+                <w:t>25</w:t>
+              </w:r>
+            </w:fldSimple>
             <w:r>
               <w:t>)</w:t>
             </w:r>
@@ -4806,27 +4786,14 @@
             <w:r>
               <w:t>(</w:t>
             </w:r>
-            <w:r>
-              <w:fldChar w:fldCharType="begin"/>
-            </w:r>
-            <w:r>
-              <w:instrText xml:space="preserve"> SEQ Eq \* MERGEFORMAT </w:instrText>
-            </w:r>
-            <w:r>
-              <w:fldChar w:fldCharType="separate"/>
-            </w:r>
-            <w:r>
-              <w:rPr>
-                <w:noProof/>
-              </w:rPr>
-              <w:t>26</w:t>
-            </w:r>
-            <w:r>
-              <w:rPr>
-                <w:noProof/>
-              </w:rPr>
-              <w:fldChar w:fldCharType="end"/>
-            </w:r>
+            <w:fldSimple w:instr=" SEQ Eq \* MERGEFORMAT ">
+              <w:r>
+                <w:rPr>
+                  <w:noProof/>
+                </w:rPr>
+                <w:t>26</w:t>
+              </w:r>
+            </w:fldSimple>
             <w:r>
               <w:t>)</w:t>
             </w:r>
@@ -9730,6 +9697,7 @@
           <w:b/>
           <w:bCs/>
         </w:rPr>
+        <w:lastRenderedPageBreak/>
         <w:t xml:space="preserve">Table </w:t>
       </w:r>
       <w:r>

</xml_diff>